<commit_message>
proteomics protocol from hess
</commit_message>
<xml_diff>
--- a/French Press TX-TL_Protocol .docx
+++ b/French Press TX-TL_Protocol .docx
@@ -701,6 +701,12 @@
         </w:rPr>
         <w:t>(&amp; acetic acid if necessary</w:t>
       </w:r>
+      <w:r>
+        <w:rPr>
+          <w:rFonts w:cstheme="minorHAnsi"/>
+        </w:rPr>
+        <w:t>)</w:t>
+      </w:r>
     </w:p>
     <w:p>
       <w:pPr>
@@ -1909,6 +1915,8 @@
           <w:rFonts w:cstheme="minorHAnsi"/>
         </w:rPr>
       </w:pPr>
+      <w:bookmarkStart w:id="0" w:name="_GoBack"/>
+      <w:bookmarkEnd w:id="0"/>
       <w:r>
         <w:rPr>
           <w:rFonts w:cstheme="minorHAnsi"/>
@@ -4279,8 +4287,6 @@
           <w:u w:val="single"/>
         </w:rPr>
       </w:pPr>
-      <w:bookmarkStart w:id="0" w:name="_GoBack"/>
-      <w:bookmarkEnd w:id="0"/>
       <w:r>
         <w:rPr>
           <w:rFonts w:cstheme="minorHAnsi"/>

</xml_diff>